<commit_message>
Add internal review :disappointed:
</commit_message>
<xml_diff>
--- a/dist/title.docx
+++ b/dist/title.docx
@@ -47,6 +47,7 @@
           <w:szCs w:val="28"/>
         </w:rPr>
       </w:pPr>
+      <w:proofErr w:type="spellStart"/>
       <w:r>
         <w:rPr>
           <w:rFonts w:ascii="Times New Roman" w:hAnsi="Times New Roman" w:cs="Times New Roman"/>
@@ -54,7 +55,17 @@
           <w:szCs w:val="28"/>
           <w:lang w:val="ru-RU"/>
         </w:rPr>
-        <w:t>імені ІГОРЯ СІКОРСЬКОГО</w:t>
+        <w:t>імені</w:t>
+      </w:r>
+      <w:proofErr w:type="spellEnd"/>
+      <w:r>
+        <w:rPr>
+          <w:rFonts w:ascii="Times New Roman" w:hAnsi="Times New Roman" w:cs="Times New Roman"/>
+          <w:sz w:val="28"/>
+          <w:szCs w:val="28"/>
+          <w:lang w:val="ru-RU"/>
+        </w:rPr>
+        <w:t xml:space="preserve"> ІГОРЯ СІКОРСЬКОГО</w:t>
       </w:r>
       <w:r>
         <w:rPr>
@@ -343,8 +354,6 @@
         </w:rPr>
         <w:t xml:space="preserve">      </w:t>
       </w:r>
-      <w:bookmarkStart w:id="0" w:name="_GoBack"/>
-      <w:bookmarkEnd w:id="0"/>
       <w:r>
         <w:rPr>
           <w:rFonts w:ascii="Times New Roman" w:hAnsi="Times New Roman" w:cs="Times New Roman"/>
@@ -540,6 +549,7 @@
           <w:szCs w:val="28"/>
         </w:rPr>
       </w:pPr>
+      <w:proofErr w:type="spellStart"/>
       <w:r>
         <w:rPr>
           <w:rFonts w:ascii="Times New Roman" w:hAnsi="Times New Roman" w:cs="Times New Roman"/>
@@ -548,6 +558,7 @@
         </w:rPr>
         <w:t>Викона</w:t>
       </w:r>
+      <w:proofErr w:type="spellEnd"/>
       <w:r>
         <w:rPr>
           <w:rFonts w:ascii="Times New Roman" w:hAnsi="Times New Roman" w:cs="Times New Roman"/>
@@ -716,7 +727,43 @@
           <w:sz w:val="28"/>
           <w:szCs w:val="28"/>
         </w:rPr>
-        <w:t>уковий керівник доцент., к.т.н., доцент Заболотня Т.М</w:t>
+        <w:t xml:space="preserve">уковий керівник доцент., </w:t>
+      </w:r>
+      <w:proofErr w:type="spellStart"/>
+      <w:r>
+        <w:rPr>
+          <w:rFonts w:ascii="Times New Roman" w:hAnsi="Times New Roman" w:cs="Times New Roman"/>
+          <w:sz w:val="28"/>
+          <w:szCs w:val="28"/>
+        </w:rPr>
+        <w:t>к.т.н</w:t>
+      </w:r>
+      <w:proofErr w:type="spellEnd"/>
+      <w:r>
+        <w:rPr>
+          <w:rFonts w:ascii="Times New Roman" w:hAnsi="Times New Roman" w:cs="Times New Roman"/>
+          <w:sz w:val="28"/>
+          <w:szCs w:val="28"/>
+        </w:rPr>
+        <w:t xml:space="preserve">., доцент </w:t>
+      </w:r>
+      <w:proofErr w:type="spellStart"/>
+      <w:r>
+        <w:rPr>
+          <w:rFonts w:ascii="Times New Roman" w:hAnsi="Times New Roman" w:cs="Times New Roman"/>
+          <w:sz w:val="28"/>
+          <w:szCs w:val="28"/>
+        </w:rPr>
+        <w:t>Заболотня</w:t>
+      </w:r>
+      <w:proofErr w:type="spellEnd"/>
+      <w:r>
+        <w:rPr>
+          <w:rFonts w:ascii="Times New Roman" w:hAnsi="Times New Roman" w:cs="Times New Roman"/>
+          <w:sz w:val="28"/>
+          <w:szCs w:val="28"/>
+        </w:rPr>
+        <w:t xml:space="preserve"> Т.М</w:t>
       </w:r>
       <w:r>
         <w:rPr>
@@ -800,7 +847,43 @@
           <w:sz w:val="28"/>
           <w:szCs w:val="28"/>
         </w:rPr>
-        <w:t xml:space="preserve"> доцент, к.т.н., доцент Дідковська М.В.</w:t>
+        <w:t xml:space="preserve"> доцент, </w:t>
+      </w:r>
+      <w:proofErr w:type="spellStart"/>
+      <w:r>
+        <w:rPr>
+          <w:rFonts w:ascii="Times New Roman" w:hAnsi="Times New Roman" w:cs="Times New Roman"/>
+          <w:sz w:val="28"/>
+          <w:szCs w:val="28"/>
+        </w:rPr>
+        <w:t>к.т.н</w:t>
+      </w:r>
+      <w:proofErr w:type="spellEnd"/>
+      <w:r>
+        <w:rPr>
+          <w:rFonts w:ascii="Times New Roman" w:hAnsi="Times New Roman" w:cs="Times New Roman"/>
+          <w:sz w:val="28"/>
+          <w:szCs w:val="28"/>
+        </w:rPr>
+        <w:t xml:space="preserve">., доцент </w:t>
+      </w:r>
+      <w:proofErr w:type="spellStart"/>
+      <w:r>
+        <w:rPr>
+          <w:rFonts w:ascii="Times New Roman" w:hAnsi="Times New Roman" w:cs="Times New Roman"/>
+          <w:sz w:val="28"/>
+          <w:szCs w:val="28"/>
+        </w:rPr>
+        <w:t>Дідковська</w:t>
+      </w:r>
+      <w:proofErr w:type="spellEnd"/>
+      <w:r>
+        <w:rPr>
+          <w:rFonts w:ascii="Times New Roman" w:hAnsi="Times New Roman" w:cs="Times New Roman"/>
+          <w:sz w:val="28"/>
+          <w:szCs w:val="28"/>
+        </w:rPr>
+        <w:t xml:space="preserve"> М.В.</w:t>
       </w:r>
       <w:r>
         <w:rPr>
@@ -875,23 +958,25 @@
           <w:sz w:val="28"/>
           <w:szCs w:val="28"/>
         </w:rPr>
-        <w:t xml:space="preserve">Рецензент доцент, к.т.н., доцент </w:t>
-      </w:r>
-      <w:r>
-        <w:rPr>
-          <w:rFonts w:ascii="Times New Roman" w:hAnsi="Times New Roman" w:cs="Times New Roman"/>
-          <w:sz w:val="28"/>
-          <w:szCs w:val="28"/>
-        </w:rPr>
-        <w:t>Марченко О.І</w:t>
-      </w:r>
-      <w:r>
-        <w:rPr>
-          <w:rFonts w:ascii="Times New Roman" w:hAnsi="Times New Roman" w:cs="Times New Roman"/>
-          <w:sz w:val="28"/>
-          <w:szCs w:val="28"/>
-        </w:rPr>
-        <w:t>.</w:t>
+        <w:t xml:space="preserve">Рецензент доцент, </w:t>
+      </w:r>
+      <w:proofErr w:type="spellStart"/>
+      <w:r>
+        <w:rPr>
+          <w:rFonts w:ascii="Times New Roman" w:hAnsi="Times New Roman" w:cs="Times New Roman"/>
+          <w:sz w:val="28"/>
+          <w:szCs w:val="28"/>
+        </w:rPr>
+        <w:t>к.т.н</w:t>
+      </w:r>
+      <w:proofErr w:type="spellEnd"/>
+      <w:r>
+        <w:rPr>
+          <w:rFonts w:ascii="Times New Roman" w:hAnsi="Times New Roman" w:cs="Times New Roman"/>
+          <w:sz w:val="28"/>
+          <w:szCs w:val="28"/>
+        </w:rPr>
+        <w:t>., доцент Марченко О.І.</w:t>
       </w:r>
       <w:r>
         <w:rPr>
@@ -924,13 +1009,6 @@
           <w:szCs w:val="28"/>
         </w:rPr>
         <w:tab/>
-      </w:r>
-      <w:r>
-        <w:rPr>
-          <w:rFonts w:ascii="Times New Roman" w:hAnsi="Times New Roman" w:cs="Times New Roman"/>
-          <w:sz w:val="28"/>
-          <w:szCs w:val="28"/>
-        </w:rPr>
         <w:t>__________</w:t>
       </w:r>
     </w:p>
@@ -1092,10 +1170,12 @@
       <w:pPr>
         <w:rPr>
           <w:rFonts w:ascii="Times New Roman" w:hAnsi="Times New Roman" w:cs="Times New Roman"/>
-          <w:sz w:val="28"/>
-          <w:szCs w:val="28"/>
-        </w:rPr>
-      </w:pPr>
+          <w:sz w:val="40"/>
+          <w:szCs w:val="28"/>
+        </w:rPr>
+      </w:pPr>
+      <w:bookmarkStart w:id="0" w:name="_GoBack"/>
+      <w:bookmarkEnd w:id="0"/>
     </w:p>
     <w:p>
       <w:pPr>

</xml_diff>